<commit_message>
Bind with back-end odata service Filter by dates Print template change
</commit_message>
<xml_diff>
--- a/webapp/print-template.docx
+++ b/webapp/print-template.docx
@@ -25,9 +25,9 @@
         <w:tblLook w:val="04A0" w:firstRow="1" w:lastRow="0" w:firstColumn="1" w:lastColumn="0" w:noHBand="0" w:noVBand="1"/>
       </w:tblPr>
       <w:tblGrid>
-        <w:gridCol w:w="2414"/>
-        <w:gridCol w:w="1837"/>
-        <w:gridCol w:w="2241"/>
+        <w:gridCol w:w="2093"/>
+        <w:gridCol w:w="2551"/>
+        <w:gridCol w:w="1848"/>
         <w:gridCol w:w="5178"/>
       </w:tblGrid>
       <w:tr>
@@ -38,7 +38,7 @@
         <w:tc>
           <w:tcPr>
             <w:cnfStyle w:val="001000000000" w:firstRow="0" w:lastRow="0" w:firstColumn="1" w:lastColumn="0" w:oddVBand="0" w:evenVBand="0" w:oddHBand="0" w:evenHBand="0" w:firstRowFirstColumn="0" w:firstRowLastColumn="0" w:lastRowFirstColumn="0" w:lastRowLastColumn="0"/>
-            <w:tcW w:w="2414" w:type="dxa"/>
+            <w:tcW w:w="2093" w:type="dxa"/>
             <w:shd w:val="clear" w:color="auto" w:fill="938BCB"/>
           </w:tcPr>
           <w:p>
@@ -57,7 +57,7 @@
         </w:tc>
         <w:tc>
           <w:tcPr>
-            <w:tcW w:w="1837" w:type="dxa"/>
+            <w:tcW w:w="2551" w:type="dxa"/>
             <w:shd w:val="clear" w:color="auto" w:fill="938BCB"/>
           </w:tcPr>
           <w:p>
@@ -78,7 +78,7 @@
         </w:tc>
         <w:tc>
           <w:tcPr>
-            <w:tcW w:w="2241" w:type="dxa"/>
+            <w:tcW w:w="1848" w:type="dxa"/>
             <w:shd w:val="clear" w:color="auto" w:fill="938BCB"/>
           </w:tcPr>
           <w:p>
@@ -126,7 +126,7 @@
         <w:tc>
           <w:tcPr>
             <w:cnfStyle w:val="001000000000" w:firstRow="0" w:lastRow="0" w:firstColumn="1" w:lastColumn="0" w:oddVBand="0" w:evenVBand="0" w:oddHBand="0" w:evenHBand="0" w:firstRowFirstColumn="0" w:firstRowLastColumn="0" w:lastRowFirstColumn="0" w:lastRowLastColumn="0"/>
-            <w:tcW w:w="2414" w:type="dxa"/>
+            <w:tcW w:w="2093" w:type="dxa"/>
           </w:tcPr>
           <w:p>
             <w:pPr>
@@ -143,13 +143,31 @@
                 <w:bCs w:val="0"/>
                 <w:lang w:val="en-ZA"/>
               </w:rPr>
-              <w:t>{#entries}{Date}</w:t>
+              <w:t>{#</w:t>
+            </w:r>
+            <w:proofErr w:type="gramStart"/>
+            <w:r>
+              <w:rPr>
+                <w:b w:val="0"/>
+                <w:bCs w:val="0"/>
+                <w:lang w:val="en-ZA"/>
+              </w:rPr>
+              <w:t>entries}{</w:t>
+            </w:r>
+            <w:proofErr w:type="gramEnd"/>
+            <w:r>
+              <w:rPr>
+                <w:b w:val="0"/>
+                <w:bCs w:val="0"/>
+                <w:lang w:val="en-ZA"/>
+              </w:rPr>
+              <w:t>Date}</w:t>
             </w:r>
           </w:p>
         </w:tc>
         <w:tc>
           <w:tcPr>
-            <w:tcW w:w="1837" w:type="dxa"/>
+            <w:tcW w:w="2551" w:type="dxa"/>
           </w:tcPr>
           <w:p>
             <w:pPr>
@@ -163,13 +181,31 @@
               <w:rPr>
                 <w:lang w:val="en-ZA"/>
               </w:rPr>
-              <w:t>{Type}</w:t>
+              <w:t xml:space="preserve">Income: </w:t>
+            </w:r>
+            <w:r>
+              <w:rPr>
+                <w:lang w:val="en-ZA"/>
+              </w:rPr>
+              <w:t>{</w:t>
+            </w:r>
+            <w:r>
+              <w:rPr>
+                <w:lang w:val="en-ZA"/>
+              </w:rPr>
+              <w:t>Income</w:t>
+            </w:r>
+            <w:r>
+              <w:rPr>
+                <w:lang w:val="en-ZA"/>
+              </w:rPr>
+              <w:t>}</w:t>
             </w:r>
           </w:p>
         </w:tc>
         <w:tc>
           <w:tcPr>
-            <w:tcW w:w="2241" w:type="dxa"/>
+            <w:tcW w:w="1848" w:type="dxa"/>
           </w:tcPr>
           <w:p>
             <w:pPr>
@@ -377,13 +413,51 @@
                     <w:szCs w:val="20"/>
                   </w:rPr>
                 </w:pPr>
+                <w:proofErr w:type="spellStart"/>
                 <w:r>
                   <w:rPr>
                     <w:rStyle w:val="Heading3Char"/>
                     <w:sz w:val="20"/>
                     <w:szCs w:val="20"/>
                   </w:rPr>
-                  <w:t>B.Ch.D (Stell)</w:t>
+                  <w:t>B.</w:t>
+                </w:r>
+                <w:proofErr w:type="gramStart"/>
+                <w:r>
+                  <w:rPr>
+                    <w:rStyle w:val="Heading3Char"/>
+                    <w:sz w:val="20"/>
+                    <w:szCs w:val="20"/>
+                  </w:rPr>
+                  <w:t>Ch.D</w:t>
+                </w:r>
+                <w:proofErr w:type="spellEnd"/>
+                <w:proofErr w:type="gramEnd"/>
+                <w:r>
+                  <w:rPr>
+                    <w:rStyle w:val="Heading3Char"/>
+                    <w:sz w:val="20"/>
+                    <w:szCs w:val="20"/>
+                  </w:rPr>
+                  <w:t xml:space="preserve"> (</w:t>
+                </w:r>
+                <w:proofErr w:type="spellStart"/>
+                <w:r>
+                  <w:rPr>
+                    <w:rStyle w:val="Heading3Char"/>
+                    <w:sz w:val="20"/>
+                    <w:szCs w:val="20"/>
+                  </w:rPr>
+                  <w:t>Stell</w:t>
+                </w:r>
+                <w:proofErr w:type="spellEnd"/>
+                <w:r>
+                  <w:rPr>
+                    <w:rStyle w:val="Heading3Char"/>
+                    <w:sz w:val="20"/>
+                    <w:szCs w:val="20"/>
+                  </w:rPr>
+                  <w:t>)</w:t>
                 </w:r>
               </w:p>
               <w:p>

</xml_diff>

<commit_message>
Finished convert to PDF Changed i18n to GB Print loading
</commit_message>
<xml_diff>
--- a/webapp/print-template.docx
+++ b/webapp/print-template.docx
@@ -20,15 +20,15 @@
     <w:tbl>
       <w:tblPr>
         <w:tblStyle w:val="GridTable4-Accent1"/>
-        <w:tblpPr w:leftFromText="180" w:rightFromText="180" w:vertAnchor="page" w:horzAnchor="margin" w:tblpXSpec="center" w:tblpY="4126"/>
-        <w:tblW w:w="11670" w:type="dxa"/>
+        <w:tblW w:w="11199" w:type="dxa"/>
+        <w:tblInd w:w="-1026" w:type="dxa"/>
         <w:tblLook w:val="04A0" w:firstRow="1" w:lastRow="0" w:firstColumn="1" w:lastColumn="0" w:noHBand="0" w:noVBand="1"/>
       </w:tblPr>
       <w:tblGrid>
-        <w:gridCol w:w="2093"/>
-        <w:gridCol w:w="2551"/>
-        <w:gridCol w:w="1848"/>
-        <w:gridCol w:w="5178"/>
+        <w:gridCol w:w="2286"/>
+        <w:gridCol w:w="1701"/>
+        <w:gridCol w:w="2698"/>
+        <w:gridCol w:w="4514"/>
       </w:tblGrid>
       <w:tr>
         <w:trPr>
@@ -38,11 +38,16 @@
         <w:tc>
           <w:tcPr>
             <w:cnfStyle w:val="001000000000" w:firstRow="0" w:lastRow="0" w:firstColumn="1" w:lastColumn="0" w:oddVBand="0" w:evenVBand="0" w:oddHBand="0" w:evenHBand="0" w:firstRowFirstColumn="0" w:firstRowLastColumn="0" w:lastRowFirstColumn="0" w:lastRowLastColumn="0"/>
-            <w:tcW w:w="2093" w:type="dxa"/>
+            <w:tcW w:w="2286" w:type="dxa"/>
+            <w:tcBorders>
+              <w:left w:val="single" w:sz="4" w:space="0" w:color="95B3D7" w:themeColor="accent1" w:themeTint="99"/>
+              <w:right w:val="single" w:sz="4" w:space="0" w:color="95B3D7" w:themeColor="accent1" w:themeTint="99"/>
+            </w:tcBorders>
             <w:shd w:val="clear" w:color="auto" w:fill="938BCB"/>
           </w:tcPr>
           <w:p>
             <w:pPr>
+              <w:jc w:val="center"/>
               <w:rPr>
                 <w:lang w:val="en-ZA"/>
               </w:rPr>
@@ -57,7 +62,11 @@
         </w:tc>
         <w:tc>
           <w:tcPr>
-            <w:tcW w:w="2551" w:type="dxa"/>
+            <w:tcW w:w="1701" w:type="dxa"/>
+            <w:tcBorders>
+              <w:left w:val="single" w:sz="4" w:space="0" w:color="95B3D7" w:themeColor="accent1" w:themeTint="99"/>
+              <w:right w:val="single" w:sz="4" w:space="0" w:color="95B3D7" w:themeColor="accent1" w:themeTint="99"/>
+            </w:tcBorders>
             <w:shd w:val="clear" w:color="auto" w:fill="938BCB"/>
           </w:tcPr>
           <w:p>
@@ -78,7 +87,11 @@
         </w:tc>
         <w:tc>
           <w:tcPr>
-            <w:tcW w:w="1848" w:type="dxa"/>
+            <w:tcW w:w="2698" w:type="dxa"/>
+            <w:tcBorders>
+              <w:left w:val="single" w:sz="4" w:space="0" w:color="95B3D7" w:themeColor="accent1" w:themeTint="99"/>
+              <w:right w:val="single" w:sz="4" w:space="0" w:color="95B3D7" w:themeColor="accent1" w:themeTint="99"/>
+            </w:tcBorders>
             <w:shd w:val="clear" w:color="auto" w:fill="938BCB"/>
           </w:tcPr>
           <w:p>
@@ -99,11 +112,15 @@
         </w:tc>
         <w:tc>
           <w:tcPr>
-            <w:tcW w:w="5178" w:type="dxa"/>
+            <w:tcW w:w="4514" w:type="dxa"/>
+            <w:tcBorders>
+              <w:left w:val="single" w:sz="4" w:space="0" w:color="95B3D7" w:themeColor="accent1" w:themeTint="99"/>
+            </w:tcBorders>
             <w:shd w:val="clear" w:color="auto" w:fill="938BCB"/>
           </w:tcPr>
           <w:p>
             <w:pPr>
+              <w:jc w:val="center"/>
               <w:cnfStyle w:val="100000000000" w:firstRow="1" w:lastRow="0" w:firstColumn="0" w:lastColumn="0" w:oddVBand="0" w:evenVBand="0" w:oddHBand="0" w:evenHBand="0" w:firstRowFirstColumn="0" w:firstRowLastColumn="0" w:lastRowFirstColumn="0" w:lastRowLastColumn="0"/>
               <w:rPr>
                 <w:lang w:val="en-ZA"/>
@@ -126,7 +143,8 @@
         <w:tc>
           <w:tcPr>
             <w:cnfStyle w:val="001000000000" w:firstRow="0" w:lastRow="0" w:firstColumn="1" w:lastColumn="0" w:oddVBand="0" w:evenVBand="0" w:oddHBand="0" w:evenHBand="0" w:firstRowFirstColumn="0" w:firstRowLastColumn="0" w:lastRowFirstColumn="0" w:lastRowLastColumn="0"/>
-            <w:tcW w:w="2093" w:type="dxa"/>
+            <w:tcW w:w="2286" w:type="dxa"/>
+            <w:shd w:val="clear" w:color="auto" w:fill="auto"/>
           </w:tcPr>
           <w:p>
             <w:pPr>
@@ -167,7 +185,8 @@
         </w:tc>
         <w:tc>
           <w:tcPr>
-            <w:tcW w:w="2551" w:type="dxa"/>
+            <w:tcW w:w="1701" w:type="dxa"/>
+            <w:shd w:val="clear" w:color="auto" w:fill="auto"/>
           </w:tcPr>
           <w:p>
             <w:pPr>
@@ -177,12 +196,6 @@
                 <w:lang w:val="en-ZA"/>
               </w:rPr>
             </w:pPr>
-            <w:r>
-              <w:rPr>
-                <w:lang w:val="en-ZA"/>
-              </w:rPr>
-              <w:t xml:space="preserve">Income: </w:t>
-            </w:r>
             <w:r>
               <w:rPr>
                 <w:lang w:val="en-ZA"/>
@@ -205,7 +218,11 @@
         </w:tc>
         <w:tc>
           <w:tcPr>
-            <w:tcW w:w="1848" w:type="dxa"/>
+            <w:tcW w:w="2698" w:type="dxa"/>
+            <w:tcBorders>
+              <w:right w:val="single" w:sz="4" w:space="0" w:color="95B3D7" w:themeColor="accent1" w:themeTint="99"/>
+            </w:tcBorders>
+            <w:shd w:val="clear" w:color="auto" w:fill="auto"/>
           </w:tcPr>
           <w:p>
             <w:pPr>
@@ -215,6 +232,12 @@
                 <w:lang w:val="en-ZA"/>
               </w:rPr>
             </w:pPr>
+            <w:r>
+              <w:rPr>
+                <w:lang w:val="en-ZA"/>
+              </w:rPr>
+              <w:t xml:space="preserve">R </w:t>
+            </w:r>
             <w:r>
               <w:rPr>
                 <w:lang w:val="en-ZA"/>
@@ -225,10 +248,17 @@
         </w:tc>
         <w:tc>
           <w:tcPr>
-            <w:tcW w:w="5178" w:type="dxa"/>
+            <w:tcW w:w="4514" w:type="dxa"/>
+            <w:tcBorders>
+              <w:left w:val="single" w:sz="4" w:space="0" w:color="95B3D7" w:themeColor="accent1" w:themeTint="99"/>
+            </w:tcBorders>
+            <w:shd w:val="clear" w:color="auto" w:fill="auto"/>
           </w:tcPr>
           <w:p>
             <w:pPr>
+              <w:tabs>
+                <w:tab w:val="left" w:pos="2595"/>
+              </w:tabs>
               <w:cnfStyle w:val="000000100000" w:firstRow="0" w:lastRow="0" w:firstColumn="0" w:lastColumn="0" w:oddVBand="0" w:evenVBand="0" w:oddHBand="1" w:evenHBand="0" w:firstRowFirstColumn="0" w:firstRowLastColumn="0" w:lastRowFirstColumn="0" w:lastRowLastColumn="0"/>
               <w:rPr>
                 <w:lang w:val="en-ZA"/>
@@ -245,6 +275,12 @@
                 <w:lang w:val="en-ZA"/>
               </w:rPr>
               <w:t>{/entries}</w:t>
+            </w:r>
+            <w:r>
+              <w:rPr>
+                <w:lang w:val="en-ZA"/>
+              </w:rPr>
+              <w:tab/>
             </w:r>
           </w:p>
         </w:tc>
@@ -258,15 +294,11 @@
       </w:pPr>
     </w:p>
     <w:sectPr>
-      <w:headerReference w:type="even" r:id="rId6"/>
-      <w:headerReference w:type="default" r:id="rId7"/>
-      <w:footerReference w:type="even" r:id="rId8"/>
-      <w:footerReference w:type="default" r:id="rId9"/>
-      <w:headerReference w:type="first" r:id="rId10"/>
-      <w:footerReference w:type="first" r:id="rId11"/>
+      <w:headerReference w:type="first" r:id="rId6"/>
       <w:pgSz w:w="12240" w:h="15840"/>
       <w:pgMar w:top="1440" w:right="1800" w:bottom="1440" w:left="1800" w:header="57" w:footer="720" w:gutter="0"/>
       <w:cols w:space="720"/>
+      <w:titlePg/>
       <w:docGrid w:linePitch="360"/>
     </w:sectPr>
   </w:body>
@@ -296,36 +328,6 @@
     </w:p>
   </w:endnote>
 </w:endnotes>
-</file>
-
-<file path=word/footer1.xml><?xml version="1.0" encoding="utf-8"?>
-<w:ftr xmlns:wpc="http://schemas.microsoft.com/office/word/2010/wordprocessingCanvas" xmlns:cx="http://schemas.microsoft.com/office/drawing/2014/chartex" xmlns:cx1="http://schemas.microsoft.com/office/drawing/2015/9/8/chartex" xmlns:cx2="http://schemas.microsoft.com/office/drawing/2015/10/21/chartex" xmlns:cx3="http://schemas.microsoft.com/office/drawing/2016/5/9/chartex" xmlns:cx4="http://schemas.microsoft.com/office/drawing/2016/5/10/chartex" xmlns:cx5="http://schemas.microsoft.com/office/drawing/2016/5/11/chartex" xmlns:cx6="http://schemas.microsoft.com/office/drawing/2016/5/12/chartex" xmlns:cx7="http://schemas.microsoft.com/office/drawing/2016/5/13/chartex" xmlns:cx8="http://schemas.microsoft.com/office/drawing/2016/5/14/chartex" xmlns:mc="http://schemas.openxmlformats.org/markup-compatibility/2006" xmlns:aink="http://schemas.microsoft.com/office/drawing/2016/ink" xmlns:am3d="http://schemas.microsoft.com/office/drawing/2017/model3d" xmlns:o="urn:schemas-microsoft-com:office:office" xmlns:r="http://schemas.openxmlformats.org/officeDocument/2006/relationships" xmlns:m="http://schemas.openxmlformats.org/officeDocument/2006/math" xmlns:v="urn:schemas-microsoft-com:vml" xmlns:wp14="http://schemas.microsoft.com/office/word/2010/wordprocessingDrawing" xmlns:wp="http://schemas.openxmlformats.org/drawingml/2006/wordprocessingDrawing" xmlns:w10="urn:schemas-microsoft-com:office:word" xmlns:w="http://schemas.openxmlformats.org/wordprocessingml/2006/main" xmlns:w14="http://schemas.microsoft.com/office/word/2010/wordml" xmlns:w15="http://schemas.microsoft.com/office/word/2012/wordml" xmlns:w16cex="http://schemas.microsoft.com/office/word/2018/wordml/cex" xmlns:w16cid="http://schemas.microsoft.com/office/word/2016/wordml/cid" xmlns:w16="http://schemas.microsoft.com/office/word/2018/wordml" xmlns:w16se="http://schemas.microsoft.com/office/word/2015/wordml/symex" xmlns:wpg="http://schemas.microsoft.com/office/word/2010/wordprocessingGroup" xmlns:wpi="http://schemas.microsoft.com/office/word/2010/wordprocessingInk" xmlns:wne="http://schemas.microsoft.com/office/word/2006/wordml" xmlns:wps="http://schemas.microsoft.com/office/word/2010/wordprocessingShape" mc:Ignorable="w14 w15 w16se w16cid w16 w16cex wp14">
-  <w:p>
-    <w:pPr>
-      <w:pStyle w:val="Footer"/>
-    </w:pPr>
-  </w:p>
-</w:ftr>
-</file>
-
-<file path=word/footer2.xml><?xml version="1.0" encoding="utf-8"?>
-<w:ftr xmlns:wpc="http://schemas.microsoft.com/office/word/2010/wordprocessingCanvas" xmlns:cx="http://schemas.microsoft.com/office/drawing/2014/chartex" xmlns:cx1="http://schemas.microsoft.com/office/drawing/2015/9/8/chartex" xmlns:cx2="http://schemas.microsoft.com/office/drawing/2015/10/21/chartex" xmlns:cx3="http://schemas.microsoft.com/office/drawing/2016/5/9/chartex" xmlns:cx4="http://schemas.microsoft.com/office/drawing/2016/5/10/chartex" xmlns:cx5="http://schemas.microsoft.com/office/drawing/2016/5/11/chartex" xmlns:cx6="http://schemas.microsoft.com/office/drawing/2016/5/12/chartex" xmlns:cx7="http://schemas.microsoft.com/office/drawing/2016/5/13/chartex" xmlns:cx8="http://schemas.microsoft.com/office/drawing/2016/5/14/chartex" xmlns:mc="http://schemas.openxmlformats.org/markup-compatibility/2006" xmlns:aink="http://schemas.microsoft.com/office/drawing/2016/ink" xmlns:am3d="http://schemas.microsoft.com/office/drawing/2017/model3d" xmlns:o="urn:schemas-microsoft-com:office:office" xmlns:r="http://schemas.openxmlformats.org/officeDocument/2006/relationships" xmlns:m="http://schemas.openxmlformats.org/officeDocument/2006/math" xmlns:v="urn:schemas-microsoft-com:vml" xmlns:wp14="http://schemas.microsoft.com/office/word/2010/wordprocessingDrawing" xmlns:wp="http://schemas.openxmlformats.org/drawingml/2006/wordprocessingDrawing" xmlns:w10="urn:schemas-microsoft-com:office:word" xmlns:w="http://schemas.openxmlformats.org/wordprocessingml/2006/main" xmlns:w14="http://schemas.microsoft.com/office/word/2010/wordml" xmlns:w15="http://schemas.microsoft.com/office/word/2012/wordml" xmlns:w16cex="http://schemas.microsoft.com/office/word/2018/wordml/cex" xmlns:w16cid="http://schemas.microsoft.com/office/word/2016/wordml/cid" xmlns:w16="http://schemas.microsoft.com/office/word/2018/wordml" xmlns:w16se="http://schemas.microsoft.com/office/word/2015/wordml/symex" xmlns:wpg="http://schemas.microsoft.com/office/word/2010/wordprocessingGroup" xmlns:wpi="http://schemas.microsoft.com/office/word/2010/wordprocessingInk" xmlns:wne="http://schemas.microsoft.com/office/word/2006/wordml" xmlns:wps="http://schemas.microsoft.com/office/word/2010/wordprocessingShape" mc:Ignorable="w14 w15 w16se w16cid w16 w16cex wp14">
-  <w:p>
-    <w:pPr>
-      <w:pStyle w:val="Footer"/>
-    </w:pPr>
-  </w:p>
-</w:ftr>
-</file>
-
-<file path=word/footer3.xml><?xml version="1.0" encoding="utf-8"?>
-<w:ftr xmlns:wpc="http://schemas.microsoft.com/office/word/2010/wordprocessingCanvas" xmlns:cx="http://schemas.microsoft.com/office/drawing/2014/chartex" xmlns:cx1="http://schemas.microsoft.com/office/drawing/2015/9/8/chartex" xmlns:cx2="http://schemas.microsoft.com/office/drawing/2015/10/21/chartex" xmlns:cx3="http://schemas.microsoft.com/office/drawing/2016/5/9/chartex" xmlns:cx4="http://schemas.microsoft.com/office/drawing/2016/5/10/chartex" xmlns:cx5="http://schemas.microsoft.com/office/drawing/2016/5/11/chartex" xmlns:cx6="http://schemas.microsoft.com/office/drawing/2016/5/12/chartex" xmlns:cx7="http://schemas.microsoft.com/office/drawing/2016/5/13/chartex" xmlns:cx8="http://schemas.microsoft.com/office/drawing/2016/5/14/chartex" xmlns:mc="http://schemas.openxmlformats.org/markup-compatibility/2006" xmlns:aink="http://schemas.microsoft.com/office/drawing/2016/ink" xmlns:am3d="http://schemas.microsoft.com/office/drawing/2017/model3d" xmlns:o="urn:schemas-microsoft-com:office:office" xmlns:r="http://schemas.openxmlformats.org/officeDocument/2006/relationships" xmlns:m="http://schemas.openxmlformats.org/officeDocument/2006/math" xmlns:v="urn:schemas-microsoft-com:vml" xmlns:wp14="http://schemas.microsoft.com/office/word/2010/wordprocessingDrawing" xmlns:wp="http://schemas.openxmlformats.org/drawingml/2006/wordprocessingDrawing" xmlns:w10="urn:schemas-microsoft-com:office:word" xmlns:w="http://schemas.openxmlformats.org/wordprocessingml/2006/main" xmlns:w14="http://schemas.microsoft.com/office/word/2010/wordml" xmlns:w15="http://schemas.microsoft.com/office/word/2012/wordml" xmlns:w16cex="http://schemas.microsoft.com/office/word/2018/wordml/cex" xmlns:w16cid="http://schemas.microsoft.com/office/word/2016/wordml/cid" xmlns:w16="http://schemas.microsoft.com/office/word/2018/wordml" xmlns:w16se="http://schemas.microsoft.com/office/word/2015/wordml/symex" xmlns:wpg="http://schemas.microsoft.com/office/word/2010/wordprocessingGroup" xmlns:wpi="http://schemas.microsoft.com/office/word/2010/wordprocessingInk" xmlns:wne="http://schemas.microsoft.com/office/word/2006/wordml" xmlns:wps="http://schemas.microsoft.com/office/word/2010/wordprocessingShape" mc:Ignorable="w14 w15 w16se w16cid w16 w16cex wp14">
-  <w:p>
-    <w:pPr>
-      <w:pStyle w:val="Footer"/>
-    </w:pPr>
-  </w:p>
-</w:ftr>
 </file>
 
 <file path=word/footnotes.xml><?xml version="1.0" encoding="utf-8"?>
@@ -359,185 +361,12 @@
     <w:pPr>
       <w:pStyle w:val="Header"/>
     </w:pPr>
-  </w:p>
-</w:hdr>
-</file>
-
-<file path=word/header2.xml><?xml version="1.0" encoding="utf-8"?>
-<w:hdr xmlns:wpc="http://schemas.microsoft.com/office/word/2010/wordprocessingCanvas" xmlns:cx="http://schemas.microsoft.com/office/drawing/2014/chartex" xmlns:cx1="http://schemas.microsoft.com/office/drawing/2015/9/8/chartex" xmlns:cx2="http://schemas.microsoft.com/office/drawing/2015/10/21/chartex" xmlns:cx3="http://schemas.microsoft.com/office/drawing/2016/5/9/chartex" xmlns:cx4="http://schemas.microsoft.com/office/drawing/2016/5/10/chartex" xmlns:cx5="http://schemas.microsoft.com/office/drawing/2016/5/11/chartex" xmlns:cx6="http://schemas.microsoft.com/office/drawing/2016/5/12/chartex" xmlns:cx7="http://schemas.microsoft.com/office/drawing/2016/5/13/chartex" xmlns:cx8="http://schemas.microsoft.com/office/drawing/2016/5/14/chartex" xmlns:mc="http://schemas.openxmlformats.org/markup-compatibility/2006" xmlns:aink="http://schemas.microsoft.com/office/drawing/2016/ink" xmlns:am3d="http://schemas.microsoft.com/office/drawing/2017/model3d" xmlns:o="urn:schemas-microsoft-com:office:office" xmlns:r="http://schemas.openxmlformats.org/officeDocument/2006/relationships" xmlns:m="http://schemas.openxmlformats.org/officeDocument/2006/math" xmlns:v="urn:schemas-microsoft-com:vml" xmlns:wp14="http://schemas.microsoft.com/office/word/2010/wordprocessingDrawing" xmlns:wp="http://schemas.openxmlformats.org/drawingml/2006/wordprocessingDrawing" xmlns:w10="urn:schemas-microsoft-com:office:word" xmlns:w="http://schemas.openxmlformats.org/wordprocessingml/2006/main" xmlns:w14="http://schemas.microsoft.com/office/word/2010/wordml" xmlns:w15="http://schemas.microsoft.com/office/word/2012/wordml" xmlns:w16cex="http://schemas.microsoft.com/office/word/2018/wordml/cex" xmlns:w16cid="http://schemas.microsoft.com/office/word/2016/wordml/cid" xmlns:w16="http://schemas.microsoft.com/office/word/2018/wordml" xmlns:w16se="http://schemas.microsoft.com/office/word/2015/wordml/symex" xmlns:wpg="http://schemas.microsoft.com/office/word/2010/wordprocessingGroup" xmlns:wpi="http://schemas.microsoft.com/office/word/2010/wordprocessingInk" xmlns:wne="http://schemas.microsoft.com/office/word/2006/wordml" xmlns:wps="http://schemas.microsoft.com/office/word/2010/wordprocessingShape" mc:Ignorable="w14 w15 w16se w16cid w16 w16cex wp14">
-  <w:p>
     <w:r>
-      <w:rPr>
-        <w:noProof/>
-      </w:rPr>
-      <w:pict w14:anchorId="12BBB613">
-        <v:shapetype id="_x0000_t202" coordsize="21600,21600" o:spt="202" path="m,l,21600r21600,l21600,xe">
-          <v:stroke joinstyle="miter"/>
-          <v:path gradientshapeok="t" o:connecttype="rect"/>
-        </v:shapetype>
-        <v:shape id="Text Box 2" o:spid="_x0000_s2052" type="#_x0000_t202" style="position:absolute;margin-left:311.1pt;margin-top:5.4pt;width:129.15pt;height:69pt;z-index:251659264;visibility:visible;mso-wrap-distance-left:9pt;mso-wrap-distance-top:3.6pt;mso-wrap-distance-right:9pt;mso-wrap-distance-bottom:3.6pt;mso-position-horizontal-relative:text;mso-position-vertical-relative:text;mso-width-relative:margin;mso-height-relative:margin;v-text-anchor:top" stroked="f">
-          <v:textbox>
-            <w:txbxContent>
-              <w:p>
-                <w:pPr>
-                  <w:spacing w:after="0" w:line="240" w:lineRule="auto"/>
-                  <w:jc w:val="center"/>
-                  <w:rPr>
-                    <w:rStyle w:val="Heading3Char"/>
-                    <w:b/>
-                    <w:bCs/>
-                    <w:sz w:val="20"/>
-                    <w:szCs w:val="20"/>
-                    <w:u w:val="single"/>
-                  </w:rPr>
-                </w:pPr>
-                <w:r>
-                  <w:rPr>
-                    <w:rStyle w:val="Heading3Char"/>
-                    <w:b/>
-                    <w:bCs/>
-                    <w:sz w:val="20"/>
-                    <w:szCs w:val="20"/>
-                    <w:u w:val="single"/>
-                  </w:rPr>
-                  <w:t>Dr. Theo Volschenk</w:t>
-                </w:r>
-              </w:p>
-              <w:p>
-                <w:pPr>
-                  <w:spacing w:after="0" w:line="240" w:lineRule="auto"/>
-                  <w:jc w:val="center"/>
-                  <w:rPr>
-                    <w:rStyle w:val="Heading3Char"/>
-                    <w:sz w:val="20"/>
-                    <w:szCs w:val="20"/>
-                  </w:rPr>
-                </w:pPr>
-                <w:proofErr w:type="spellStart"/>
-                <w:r>
-                  <w:rPr>
-                    <w:rStyle w:val="Heading3Char"/>
-                    <w:sz w:val="20"/>
-                    <w:szCs w:val="20"/>
-                  </w:rPr>
-                  <w:t>B.</w:t>
-                </w:r>
-                <w:proofErr w:type="gramStart"/>
-                <w:r>
-                  <w:rPr>
-                    <w:rStyle w:val="Heading3Char"/>
-                    <w:sz w:val="20"/>
-                    <w:szCs w:val="20"/>
-                  </w:rPr>
-                  <w:t>Ch.D</w:t>
-                </w:r>
-                <w:proofErr w:type="spellEnd"/>
-                <w:proofErr w:type="gramEnd"/>
-                <w:r>
-                  <w:rPr>
-                    <w:rStyle w:val="Heading3Char"/>
-                    <w:sz w:val="20"/>
-                    <w:szCs w:val="20"/>
-                  </w:rPr>
-                  <w:t xml:space="preserve"> (</w:t>
-                </w:r>
-                <w:proofErr w:type="spellStart"/>
-                <w:r>
-                  <w:rPr>
-                    <w:rStyle w:val="Heading3Char"/>
-                    <w:sz w:val="20"/>
-                    <w:szCs w:val="20"/>
-                  </w:rPr>
-                  <w:t>Stell</w:t>
-                </w:r>
-                <w:proofErr w:type="spellEnd"/>
-                <w:r>
-                  <w:rPr>
-                    <w:rStyle w:val="Heading3Char"/>
-                    <w:sz w:val="20"/>
-                    <w:szCs w:val="20"/>
-                  </w:rPr>
-                  <w:t>)</w:t>
-                </w:r>
-              </w:p>
-              <w:p>
-                <w:pPr>
-                  <w:spacing w:after="0" w:line="240" w:lineRule="auto"/>
-                  <w:jc w:val="center"/>
-                  <w:rPr>
-                    <w:rStyle w:val="Heading3Char"/>
-                    <w:sz w:val="20"/>
-                    <w:szCs w:val="20"/>
-                  </w:rPr>
-                </w:pPr>
-                <w:r>
-                  <w:rPr>
-                    <w:rStyle w:val="Heading3Char"/>
-                    <w:sz w:val="20"/>
-                    <w:szCs w:val="20"/>
-                  </w:rPr>
-                  <w:t>Dentist</w:t>
-                </w:r>
-              </w:p>
-              <w:p>
-                <w:pPr>
-                  <w:spacing w:after="0" w:line="240" w:lineRule="auto"/>
-                  <w:jc w:val="center"/>
-                  <w:rPr>
-                    <w:rStyle w:val="Heading3Char"/>
-                    <w:sz w:val="20"/>
-                    <w:szCs w:val="20"/>
-                  </w:rPr>
-                </w:pPr>
-                <w:r>
-                  <w:rPr>
-                    <w:rStyle w:val="Heading3Char"/>
-                    <w:sz w:val="20"/>
-                    <w:szCs w:val="20"/>
-                  </w:rPr>
-                  <w:t>Practice No. 5447771</w:t>
-                </w:r>
-              </w:p>
-              <w:p>
-                <w:pPr>
-                  <w:spacing w:after="0" w:line="240" w:lineRule="auto"/>
-                  <w:jc w:val="center"/>
-                  <w:rPr>
-                    <w:sz w:val="20"/>
-                    <w:szCs w:val="20"/>
-                  </w:rPr>
-                </w:pPr>
-                <w:r>
-                  <w:rPr>
-                    <w:rStyle w:val="Heading3Char"/>
-                    <w:sz w:val="20"/>
-                    <w:szCs w:val="20"/>
-                  </w:rPr>
-                  <w:t xml:space="preserve">VAT Nr: </w:t>
-                </w:r>
-                <w:r>
-                  <w:rPr>
-                    <w:sz w:val="20"/>
-                    <w:szCs w:val="20"/>
-                  </w:rPr>
-                  <w:t>4420189443</w:t>
-                </w:r>
-              </w:p>
-            </w:txbxContent>
-          </v:textbox>
-          <w10:wrap type="square"/>
-        </v:shape>
-      </w:pict>
-    </w:r>
-    <w:r>
-      <w:rPr>
-        <w:noProof/>
-      </w:rPr>
       <w:drawing>
-        <wp:inline distT="0" distB="0" distL="0" distR="0" wp14:anchorId="7EF81765" wp14:editId="6DAB5A45">
-          <wp:extent cx="5368881" cy="1857375"/>
-          <wp:effectExtent l="0" t="0" r="0" b="0"/>
-          <wp:docPr id="9" name="Picture 9"/>
+        <wp:inline distT="0" distB="0" distL="0" distR="0" wp14:anchorId="2E825741" wp14:editId="595A29FC">
+          <wp:extent cx="5106113" cy="1762371"/>
+          <wp:effectExtent l="0" t="0" r="0" b="9525"/>
+          <wp:docPr id="1" name="Picture 1"/>
           <wp:cNvGraphicFramePr>
             <a:graphicFrameLocks xmlns:a="http://schemas.openxmlformats.org/drawingml/2006/main" noChangeAspect="1"/>
           </wp:cNvGraphicFramePr>
@@ -545,36 +374,23 @@
             <a:graphicData uri="http://schemas.openxmlformats.org/drawingml/2006/picture">
               <pic:pic xmlns:pic="http://schemas.openxmlformats.org/drawingml/2006/picture">
                 <pic:nvPicPr>
-                  <pic:cNvPr id="0" name="Picture 1"/>
-                  <pic:cNvPicPr>
-                    <a:picLocks noChangeAspect="1" noChangeArrowheads="1"/>
-                  </pic:cNvPicPr>
+                  <pic:cNvPr id="1" name=""/>
+                  <pic:cNvPicPr/>
                 </pic:nvPicPr>
                 <pic:blipFill>
-                  <a:blip r:embed="rId1">
-                    <a:extLst>
-                      <a:ext uri="{28A0092B-C50C-407E-A947-70E740481C1C}">
-                        <a14:useLocalDpi xmlns:a14="http://schemas.microsoft.com/office/drawing/2010/main" val="0"/>
-                      </a:ext>
-                    </a:extLst>
-                  </a:blip>
-                  <a:srcRect/>
+                  <a:blip r:embed="rId1"/>
                   <a:stretch>
                     <a:fillRect/>
                   </a:stretch>
                 </pic:blipFill>
-                <pic:spPr bwMode="auto">
+                <pic:spPr>
                   <a:xfrm>
                     <a:off x="0" y="0"/>
-                    <a:ext cx="5368881" cy="1857375"/>
+                    <a:ext cx="5106113" cy="1762371"/>
                   </a:xfrm>
                   <a:prstGeom prst="rect">
                     <a:avLst/>
                   </a:prstGeom>
-                  <a:noFill/>
-                  <a:ln>
-                    <a:noFill/>
-                  </a:ln>
                 </pic:spPr>
               </pic:pic>
             </a:graphicData>
@@ -582,16 +398,6 @@
         </wp:inline>
       </w:drawing>
     </w:r>
-  </w:p>
-</w:hdr>
-</file>
-
-<file path=word/header3.xml><?xml version="1.0" encoding="utf-8"?>
-<w:hdr xmlns:wpc="http://schemas.microsoft.com/office/word/2010/wordprocessingCanvas" xmlns:cx="http://schemas.microsoft.com/office/drawing/2014/chartex" xmlns:cx1="http://schemas.microsoft.com/office/drawing/2015/9/8/chartex" xmlns:cx2="http://schemas.microsoft.com/office/drawing/2015/10/21/chartex" xmlns:cx3="http://schemas.microsoft.com/office/drawing/2016/5/9/chartex" xmlns:cx4="http://schemas.microsoft.com/office/drawing/2016/5/10/chartex" xmlns:cx5="http://schemas.microsoft.com/office/drawing/2016/5/11/chartex" xmlns:cx6="http://schemas.microsoft.com/office/drawing/2016/5/12/chartex" xmlns:cx7="http://schemas.microsoft.com/office/drawing/2016/5/13/chartex" xmlns:cx8="http://schemas.microsoft.com/office/drawing/2016/5/14/chartex" xmlns:mc="http://schemas.openxmlformats.org/markup-compatibility/2006" xmlns:aink="http://schemas.microsoft.com/office/drawing/2016/ink" xmlns:am3d="http://schemas.microsoft.com/office/drawing/2017/model3d" xmlns:o="urn:schemas-microsoft-com:office:office" xmlns:r="http://schemas.openxmlformats.org/officeDocument/2006/relationships" xmlns:m="http://schemas.openxmlformats.org/officeDocument/2006/math" xmlns:v="urn:schemas-microsoft-com:vml" xmlns:wp14="http://schemas.microsoft.com/office/word/2010/wordprocessingDrawing" xmlns:wp="http://schemas.openxmlformats.org/drawingml/2006/wordprocessingDrawing" xmlns:w10="urn:schemas-microsoft-com:office:word" xmlns:w="http://schemas.openxmlformats.org/wordprocessingml/2006/main" xmlns:w14="http://schemas.microsoft.com/office/word/2010/wordml" xmlns:w15="http://schemas.microsoft.com/office/word/2012/wordml" xmlns:w16cex="http://schemas.microsoft.com/office/word/2018/wordml/cex" xmlns:w16cid="http://schemas.microsoft.com/office/word/2016/wordml/cid" xmlns:w16="http://schemas.microsoft.com/office/word/2018/wordml" xmlns:w16se="http://schemas.microsoft.com/office/word/2015/wordml/symex" xmlns:wpg="http://schemas.microsoft.com/office/word/2010/wordprocessingGroup" xmlns:wpi="http://schemas.microsoft.com/office/word/2010/wordprocessingInk" xmlns:wne="http://schemas.microsoft.com/office/word/2006/wordml" xmlns:wps="http://schemas.microsoft.com/office/word/2010/wordprocessingShape" mc:Ignorable="w14 w15 w16se w16cid w16 w16cex wp14">
-  <w:p>
-    <w:pPr>
-      <w:pStyle w:val="Header"/>
-    </w:pPr>
   </w:p>
 </w:hdr>
 </file>

</xml_diff>

<commit_message>
Implemented Add Entry Fixed Edit/Add Date entries bug Format PDF Date values Sort PDF entries by date
</commit_message>
<xml_diff>
--- a/webapp/print-template.docx
+++ b/webapp/print-template.docx
@@ -14,7 +14,19 @@
         <w:rPr>
           <w:lang w:val="en-ZA"/>
         </w:rPr>
-        <w:t>{Month} {Year}</w:t>
+        <w:t>{</w:t>
+      </w:r>
+      <w:r>
+        <w:rPr>
+          <w:lang w:val="en-ZA"/>
+        </w:rPr>
+        <w:t>d</w:t>
+      </w:r>
+      <w:r>
+        <w:rPr>
+          <w:lang w:val="en-ZA"/>
+        </w:rPr>
+        <w:t>ate}</w:t>
       </w:r>
     </w:p>
     <w:tbl>
@@ -163,23 +175,21 @@
               </w:rPr>
               <w:t>{#</w:t>
             </w:r>
-            <w:proofErr w:type="gramStart"/>
             <w:r>
               <w:rPr>
                 <w:b w:val="0"/>
                 <w:bCs w:val="0"/>
                 <w:lang w:val="en-ZA"/>
               </w:rPr>
-              <w:t>entries}{</w:t>
+              <w:t>e</w:t>
             </w:r>
-            <w:proofErr w:type="gramEnd"/>
             <w:r>
               <w:rPr>
                 <w:b w:val="0"/>
                 <w:bCs w:val="0"/>
                 <w:lang w:val="en-ZA"/>
               </w:rPr>
-              <w:t>Date}</w:t>
+              <w:t>ntries}{Date}</w:t>
             </w:r>
           </w:p>
         </w:tc>
@@ -362,6 +372,9 @@
       <w:pStyle w:val="Header"/>
     </w:pPr>
     <w:r>
+      <w:rPr>
+        <w:noProof/>
+      </w:rPr>
       <w:drawing>
         <wp:inline distT="0" distB="0" distL="0" distR="0" wp14:anchorId="2E825741" wp14:editId="595A29FC">
           <wp:extent cx="5106113" cy="1762371"/>

</xml_diff>